<commit_message>
Fixed a caption and some equations
</commit_message>
<xml_diff>
--- a/Linear_Models_Assignment_Group_10_no_appendix.docx
+++ b/Linear_Models_Assignment_Group_10_no_appendix.docx
@@ -141,7 +141,27 @@
           <w:szCs w:val="24"/>
           <w:lang w:val="en-GB"/>
         </w:rPr>
-        <w:t>Daria Engin (0873219)</w:t>
+        <w:t xml:space="preserve">Daria </w:t>
+      </w:r>
+      <w:proofErr w:type="spellStart"/>
+      <w:r>
+        <w:rPr>
+          <w:rFonts w:eastAsia="Calibri" w:cs="Calibri"/>
+          <w:b/>
+          <w:szCs w:val="24"/>
+          <w:lang w:val="en-GB"/>
+        </w:rPr>
+        <w:t>Engin</w:t>
+      </w:r>
+      <w:proofErr w:type="spellEnd"/>
+      <w:r>
+        <w:rPr>
+          <w:rFonts w:eastAsia="Calibri" w:cs="Calibri"/>
+          <w:b/>
+          <w:szCs w:val="24"/>
+          <w:lang w:val="en-GB"/>
+        </w:rPr>
+        <w:t xml:space="preserve"> (0873219)</w:t>
       </w:r>
       <w:r>
         <w:rPr>
@@ -308,8 +328,17 @@
           <w:i/>
           <w:lang w:val="en-GB"/>
         </w:rPr>
-        <w:t>Xenopus laevis</w:t>
-      </w:r>
+        <w:t xml:space="preserve">Xenopus </w:t>
+      </w:r>
+      <w:proofErr w:type="spellStart"/>
+      <w:r>
+        <w:rPr>
+          <w:i/>
+          <w:lang w:val="en-GB"/>
+        </w:rPr>
+        <w:t>laevis</w:t>
+      </w:r>
+      <w:proofErr w:type="spellEnd"/>
       <w:r>
         <w:rPr>
           <w:lang w:val="en-GB"/>
@@ -329,25 +358,68 @@
         </w:rPr>
         <w:t xml:space="preserve">. Nevertheless, many of the animals are still not well known or documented, and the understanding of Africa’s biodiversity requires further studies. One of the points of interest for the researchers are amphibians, which are significant to retain currently existing biological variability and which are endangered by rapid changes in climate and the destruction of their natural environment by human activities.  This study focuses on one particular species: the dwarf squeaker </w:t>
       </w:r>
+      <w:proofErr w:type="spellStart"/>
       <w:r>
         <w:rPr>
           <w:i/>
           <w:lang w:val="en-GB"/>
         </w:rPr>
-        <w:t>Arthroleptis xenodactyloides</w:t>
-      </w:r>
+        <w:t>Arthroleptis</w:t>
+      </w:r>
+      <w:proofErr w:type="spellEnd"/>
+      <w:r>
+        <w:rPr>
+          <w:i/>
+          <w:lang w:val="en-GB"/>
+        </w:rPr>
+        <w:t xml:space="preserve"> </w:t>
+      </w:r>
+      <w:proofErr w:type="spellStart"/>
+      <w:r>
+        <w:rPr>
+          <w:i/>
+          <w:lang w:val="en-GB"/>
+        </w:rPr>
+        <w:t>xenodactyloides</w:t>
+      </w:r>
+      <w:proofErr w:type="spellEnd"/>
       <w:r>
         <w:rPr>
           <w:lang w:val="en-GB"/>
         </w:rPr>
         <w:t xml:space="preserve">. Dwarf squeakers are leaf-litter frogs living, among others, in the cloud forest in The Eastern Arc Mountains in Kenya and Tanzania. </w:t>
       </w:r>
+      <w:proofErr w:type="spellStart"/>
       <w:r>
         <w:rPr>
           <w:i/>
           <w:lang w:val="en-GB"/>
         </w:rPr>
-        <w:t xml:space="preserve">Arthroleptis xenodactyloides </w:t>
+        <w:t>Arthroleptis</w:t>
+      </w:r>
+      <w:proofErr w:type="spellEnd"/>
+      <w:r>
+        <w:rPr>
+          <w:i/>
+          <w:lang w:val="en-GB"/>
+        </w:rPr>
+        <w:t xml:space="preserve"> </w:t>
+      </w:r>
+      <w:proofErr w:type="spellStart"/>
+      <w:r>
+        <w:rPr>
+          <w:i/>
+          <w:lang w:val="en-GB"/>
+        </w:rPr>
+        <w:t>xenodactyloides</w:t>
+      </w:r>
+      <w:proofErr w:type="spellEnd"/>
+      <w:r>
+        <w:rPr>
+          <w:i/>
+          <w:lang w:val="en-GB"/>
+        </w:rPr>
+        <w:t xml:space="preserve"> </w:t>
       </w:r>
       <w:r>
         <w:rPr>
@@ -355,12 +427,21 @@
         </w:rPr>
         <w:t xml:space="preserve">are one of the smallest frogs of the </w:t>
       </w:r>
+      <w:proofErr w:type="spellStart"/>
       <w:r>
         <w:rPr>
           <w:i/>
           <w:lang w:val="en-GB"/>
         </w:rPr>
-        <w:t xml:space="preserve">Arthroleptis </w:t>
+        <w:t>Arthroleptis</w:t>
+      </w:r>
+      <w:proofErr w:type="spellEnd"/>
+      <w:r>
+        <w:rPr>
+          <w:i/>
+          <w:lang w:val="en-GB"/>
+        </w:rPr>
+        <w:t xml:space="preserve"> </w:t>
       </w:r>
       <w:r>
         <w:rPr>
@@ -606,6 +687,7 @@
         </w:rPr>
         <w:t xml:space="preserve">otherwise) and Forest (taking the values </w:t>
       </w:r>
+      <w:proofErr w:type="spellStart"/>
       <w:r>
         <w:rPr>
           <w:rFonts w:eastAsia="Calibri" w:cs="Calibri"/>
@@ -613,8 +695,49 @@
           <w:szCs w:val="24"/>
           <w:lang w:val="en-GB"/>
         </w:rPr>
-        <w:t>Ngangao North, Ngangao South or Chawia</w:t>
-      </w:r>
+        <w:t>Ngangao</w:t>
+      </w:r>
+      <w:proofErr w:type="spellEnd"/>
+      <w:r>
+        <w:rPr>
+          <w:rFonts w:eastAsia="Calibri" w:cs="Calibri"/>
+          <w:i/>
+          <w:szCs w:val="24"/>
+          <w:lang w:val="en-GB"/>
+        </w:rPr>
+        <w:t xml:space="preserve"> North, </w:t>
+      </w:r>
+      <w:proofErr w:type="spellStart"/>
+      <w:r>
+        <w:rPr>
+          <w:rFonts w:eastAsia="Calibri" w:cs="Calibri"/>
+          <w:i/>
+          <w:szCs w:val="24"/>
+          <w:lang w:val="en-GB"/>
+        </w:rPr>
+        <w:t>Ngangao</w:t>
+      </w:r>
+      <w:proofErr w:type="spellEnd"/>
+      <w:r>
+        <w:rPr>
+          <w:rFonts w:eastAsia="Calibri" w:cs="Calibri"/>
+          <w:i/>
+          <w:szCs w:val="24"/>
+          <w:lang w:val="en-GB"/>
+        </w:rPr>
+        <w:t xml:space="preserve"> South or </w:t>
+      </w:r>
+      <w:proofErr w:type="spellStart"/>
+      <w:r>
+        <w:rPr>
+          <w:rFonts w:eastAsia="Calibri" w:cs="Calibri"/>
+          <w:i/>
+          <w:szCs w:val="24"/>
+          <w:lang w:val="en-GB"/>
+        </w:rPr>
+        <w:t>Chawia</w:t>
+      </w:r>
+      <w:proofErr w:type="spellEnd"/>
       <w:r>
         <w:rPr>
           <w:rFonts w:eastAsia="Calibri" w:cs="Calibri"/>
@@ -3012,7 +3135,7 @@
               <w:szCs w:val="24"/>
               <w:lang w:val="en-GB"/>
             </w:rPr>
-            <m:t>Length = 3.082 - 0.472*Sex - 1.116*Canopy - 1.246*Shrub                  + 1.199*Shrub*Canopy</m:t>
+            <m:t>Length = 3.082 - 0.472*Sex - 1.116*Canopy - 1.246*Shrub+ 1.199*Shrub*Canopy</m:t>
           </m:r>
           <m:r>
             <w:rPr>
@@ -3077,7 +3200,21 @@
         <w:rPr>
           <w:lang w:val="fr-FR"/>
         </w:rPr>
-        <w:t>Box-Cox transformation: Log-transformed model</w:t>
+        <w:t>Box-Cox transformation: Log-</w:t>
+      </w:r>
+      <w:proofErr w:type="spellStart"/>
+      <w:r>
+        <w:rPr>
+          <w:lang w:val="fr-FR"/>
+        </w:rPr>
+        <w:t>transformed</w:t>
+      </w:r>
+      <w:proofErr w:type="spellEnd"/>
+      <w:r>
+        <w:rPr>
+          <w:lang w:val="fr-FR"/>
+        </w:rPr>
+        <w:t xml:space="preserve"> model</w:t>
       </w:r>
     </w:p>
     <w:p>
@@ -3218,7 +3355,21 @@
         <w:rPr>
           <w:lang w:val="en-GB"/>
         </w:rPr>
-        <w:t xml:space="preserve">). Irrespective of the log-transformation, the model residuals continue to be approximately normal distributed and independent, and no drastic outliers can be detected. In addition, plotting the residuals against the fitted values of the log-transformed model, suggests that the heteroscedasticity problem has been mitigated by the transformation. The residuals are still not entirely randomly distributed, tending to be particularly small around the mean of the log of frog body length (0.63 log(cm)) and larger towards the upper and lower bounds of the fitted values. Nonetheless, the inconstancy of the error variance is less pronounced than in the original model and the lowess smoothing line no longer suggests a curvilinear relationship. Thus, we judge the log-transformed model of Length to be acceptably valid. </w:t>
+        <w:t xml:space="preserve">). Irrespective of the log-transformation, the model residuals continue to be approximately normal distributed and independent, and no drastic outliers can be detected. In addition, plotting the residuals against the fitted values of the log-transformed model, suggests that the heteroscedasticity problem has been mitigated by the transformation. The residuals are still not entirely randomly distributed, tending to be particularly small around the mean of the log of frog body length (0.63 log(cm)) and larger towards the upper and lower bounds of the fitted values. Nonetheless, the inconstancy of the error variance is less pronounced than in the original model and the </w:t>
+      </w:r>
+      <w:proofErr w:type="spellStart"/>
+      <w:r>
+        <w:rPr>
+          <w:lang w:val="en-GB"/>
+        </w:rPr>
+        <w:t>lowess</w:t>
+      </w:r>
+      <w:proofErr w:type="spellEnd"/>
+      <w:r>
+        <w:rPr>
+          <w:lang w:val="en-GB"/>
+        </w:rPr>
+        <w:t xml:space="preserve"> smoothing line no longer suggests a curvilinear relationship. Thus, we judge the log-transformed model of Length to be acceptably valid. </w:t>
       </w:r>
     </w:p>
     <w:p>
@@ -4338,7 +4489,27 @@
                 <w:szCs w:val="24"/>
                 <w:lang w:val="en-GB"/>
               </w:rPr>
-              <w:t>Forest (Ngangao North)</w:t>
+              <w:t>Forest (</w:t>
+            </w:r>
+            <w:proofErr w:type="spellStart"/>
+            <w:r>
+              <w:rPr>
+                <w:rFonts w:eastAsia="Calibri" w:cs="Calibri"/>
+                <w:b/>
+                <w:szCs w:val="24"/>
+                <w:lang w:val="en-GB"/>
+              </w:rPr>
+              <w:t>Ngangao</w:t>
+            </w:r>
+            <w:proofErr w:type="spellEnd"/>
+            <w:r>
+              <w:rPr>
+                <w:rFonts w:eastAsia="Calibri" w:cs="Calibri"/>
+                <w:b/>
+                <w:szCs w:val="24"/>
+                <w:lang w:val="en-GB"/>
+              </w:rPr>
+              <w:t xml:space="preserve"> North)</w:t>
             </w:r>
           </w:p>
         </w:tc>
@@ -4461,7 +4632,27 @@
                 <w:szCs w:val="24"/>
                 <w:lang w:val="en-GB"/>
               </w:rPr>
-              <w:t>Forest (Ngangao South)</w:t>
+              <w:t>Forest (</w:t>
+            </w:r>
+            <w:proofErr w:type="spellStart"/>
+            <w:r>
+              <w:rPr>
+                <w:rFonts w:eastAsia="Calibri" w:cs="Calibri"/>
+                <w:b/>
+                <w:szCs w:val="24"/>
+                <w:lang w:val="en-GB"/>
+              </w:rPr>
+              <w:t>Ngangao</w:t>
+            </w:r>
+            <w:proofErr w:type="spellEnd"/>
+            <w:r>
+              <w:rPr>
+                <w:rFonts w:eastAsia="Calibri" w:cs="Calibri"/>
+                <w:b/>
+                <w:szCs w:val="24"/>
+                <w:lang w:val="en-GB"/>
+              </w:rPr>
+              <w:t xml:space="preserve"> South)</w:t>
             </w:r>
           </w:p>
         </w:tc>
@@ -4546,7 +4737,7 @@
     </w:tbl>
     <w:p>
       <w:pPr>
-        <w:spacing w:after="240"/>
+        <w:spacing w:before="240" w:after="240"/>
         <w:jc w:val="center"/>
         <w:rPr>
           <w:i/>
@@ -4637,7 +4828,25 @@
           <w:szCs w:val="24"/>
           <w:lang w:val="en-GB"/>
         </w:rPr>
-        <w:t xml:space="preserve"> least squares model. Regarding the homoscedasticity assumption, the weighted least squares has been able to mitigate the problem of non-constant error variance - but only to a small extent. The distribution of residuals remains non-random, with error variances tending to be positive towards the upper and lower bounds of the fitted values, while tending to be negative around the mean of frog body length (1.91 cm). However, the error variance has become slightly more concentrated and the lowess smoothing line has become slightly less curvilinear when applying the regression weights.</w:t>
+        <w:t xml:space="preserve"> least squares model. Regarding the homoscedasticity assumption, the weighted least squares has been able to mitigate the problem of non-constant error variance - but only to a small extent. The distribution of residuals remains non-random, with error variances tending to be positive towards the upper and lower bounds of the fitted values, while tending to be negative around the mean of frog body length (1.91 cm). However, the error variance has become slightly more concentrated and the </w:t>
+      </w:r>
+      <w:proofErr w:type="spellStart"/>
+      <w:r>
+        <w:rPr>
+          <w:rFonts w:eastAsia="Calibri" w:cs="Calibri"/>
+          <w:szCs w:val="24"/>
+          <w:lang w:val="en-GB"/>
+        </w:rPr>
+        <w:t>lowess</w:t>
+      </w:r>
+      <w:proofErr w:type="spellEnd"/>
+      <w:r>
+        <w:rPr>
+          <w:rFonts w:eastAsia="Calibri" w:cs="Calibri"/>
+          <w:szCs w:val="24"/>
+          <w:lang w:val="en-GB"/>
+        </w:rPr>
+        <w:t xml:space="preserve"> smoothing line has become slightly less curvilinear when applying the regression weights.</w:t>
       </w:r>
     </w:p>
     <w:p>
@@ -4822,7 +5031,16 @@
           <w:szCs w:val="24"/>
           <w:lang w:val="en-GB"/>
         </w:rPr>
-        <w:t>We will now validate the three models described in the previous sections based on multiple criteria. More specifically, we will base our analysis of these models on the mean squared error of prediction (MSEP), the PRESS</w:t>
+        <w:t xml:space="preserve">We will now validate the three models described in the previous sections based on multiple criteria. More specifically, we will base our analysis of these models on the mean squared error of prediction (MSEP), the </w:t>
+      </w:r>
+      <w:proofErr w:type="spellStart"/>
+      <w:r>
+        <w:rPr>
+          <w:rFonts w:eastAsia="Calibri" w:cs="Calibri"/>
+          <w:szCs w:val="24"/>
+          <w:lang w:val="en-GB"/>
+        </w:rPr>
+        <w:t>PRESS</w:t>
       </w:r>
       <w:r>
         <w:rPr>
@@ -4833,6 +5051,7 @@
         </w:rPr>
         <w:t>p</w:t>
       </w:r>
+      <w:proofErr w:type="spellEnd"/>
       <w:r>
         <w:rPr>
           <w:rFonts w:eastAsia="Calibri" w:cs="Calibri"/>
@@ -5416,7 +5635,15 @@
                 <w:rFonts w:eastAsia="Calibri" w:cs="Calibri"/>
                 <w:lang w:val="en-GB"/>
               </w:rPr>
-              <w:t>(v</w:t>
+              <w:t>(</w:t>
+            </w:r>
+            <w:proofErr w:type="spellStart"/>
+            <w:r>
+              <w:rPr>
+                <w:rFonts w:eastAsia="Calibri" w:cs="Calibri"/>
+                <w:lang w:val="en-GB"/>
+              </w:rPr>
+              <w:t>v</w:t>
             </w:r>
             <w:r>
               <w:rPr>
@@ -5425,6 +5652,7 @@
               </w:rPr>
               <w:t>al</w:t>
             </w:r>
+            <w:proofErr w:type="spellEnd"/>
             <w:r>
               <w:rPr>
                 <w:rFonts w:eastAsia="Calibri" w:cs="Calibri"/>
@@ -5501,6 +5729,7 @@
               </w:rPr>
               <w:t>(</w:t>
             </w:r>
+            <w:proofErr w:type="spellStart"/>
             <w:r>
               <w:rPr>
                 <w:rFonts w:eastAsia="Calibri" w:cs="Calibri"/>
@@ -5508,6 +5737,7 @@
               </w:rPr>
               <w:t>val</w:t>
             </w:r>
+            <w:proofErr w:type="spellEnd"/>
             <w:r>
               <w:rPr>
                 <w:rFonts w:eastAsia="Calibri" w:cs="Calibri"/>
@@ -5584,6 +5814,7 @@
               </w:rPr>
               <w:t>(</w:t>
             </w:r>
+            <w:proofErr w:type="spellStart"/>
             <w:r>
               <w:rPr>
                 <w:rFonts w:eastAsia="Calibri" w:cs="Calibri"/>
@@ -5591,6 +5822,7 @@
               </w:rPr>
               <w:t>val</w:t>
             </w:r>
+            <w:proofErr w:type="spellEnd"/>
             <w:r>
               <w:rPr>
                 <w:rFonts w:eastAsia="Calibri" w:cs="Calibri"/>
@@ -6545,6 +6777,7 @@
                 <w:lang w:val="en-GB"/>
               </w:rPr>
             </w:pPr>
+            <w:proofErr w:type="spellStart"/>
             <w:r>
               <w:rPr>
                 <w:rFonts w:eastAsia="Calibri" w:cs="Calibri"/>
@@ -6552,6 +6785,7 @@
               </w:rPr>
               <w:t>Canopy#Shrub</w:t>
             </w:r>
+            <w:proofErr w:type="spellEnd"/>
           </w:p>
         </w:tc>
         <w:tc>
@@ -7021,22 +7255,40 @@
           <w:szCs w:val="20"/>
           <w:lang w:val="en-GB"/>
         </w:rPr>
-        <w:t xml:space="preserve"> the three models (fitted on training and validation set). The abbreviation "Int." refers to the model with interaction. Column names containing (val) indicate that the coefficients </w:t>
-      </w:r>
+        <w:t xml:space="preserve"> the three models (fitted on training and validation set). The abbreviation "Int." refers to the model with interaction. Column names containing (</w:t>
+      </w:r>
+      <w:proofErr w:type="spellStart"/>
       <w:r>
         <w:rPr>
           <w:sz w:val="20"/>
           <w:szCs w:val="20"/>
           <w:lang w:val="en-GB"/>
         </w:rPr>
-        <w:t xml:space="preserve">in that column </w:t>
-      </w:r>
+        <w:t>val</w:t>
+      </w:r>
+      <w:proofErr w:type="spellEnd"/>
       <w:r>
         <w:rPr>
           <w:sz w:val="20"/>
           <w:szCs w:val="20"/>
           <w:lang w:val="en-GB"/>
         </w:rPr>
+        <w:t xml:space="preserve">) indicate that the coefficients </w:t>
+      </w:r>
+      <w:r>
+        <w:rPr>
+          <w:sz w:val="20"/>
+          <w:szCs w:val="20"/>
+          <w:lang w:val="en-GB"/>
+        </w:rPr>
+        <w:t xml:space="preserve">in that column </w:t>
+      </w:r>
+      <w:r>
+        <w:rPr>
+          <w:sz w:val="20"/>
+          <w:szCs w:val="20"/>
+          <w:lang w:val="en-GB"/>
+        </w:rPr>
         <w:t>were computed on the validation set.</w:t>
       </w:r>
     </w:p>
@@ -7137,7 +7389,16 @@
           <w:szCs w:val="24"/>
           <w:lang w:val="en-GB"/>
         </w:rPr>
-        <w:t xml:space="preserve"> we look at the PRESS</w:t>
+        <w:t xml:space="preserve"> we look at the </w:t>
+      </w:r>
+      <w:proofErr w:type="spellStart"/>
+      <w:r>
+        <w:rPr>
+          <w:rFonts w:eastAsia="Calibri" w:cs="Calibri"/>
+          <w:szCs w:val="24"/>
+          <w:lang w:val="en-GB"/>
+        </w:rPr>
+        <w:t>PRESS</w:t>
       </w:r>
       <w:r>
         <w:rPr>
@@ -7148,6 +7409,7 @@
         </w:rPr>
         <w:t>p</w:t>
       </w:r>
+      <w:proofErr w:type="spellEnd"/>
       <w:r>
         <w:rPr>
           <w:rFonts w:eastAsia="Calibri" w:cs="Calibri"/>
@@ -7645,6 +7907,7 @@
                 <w:lang w:val="en-GB"/>
               </w:rPr>
             </w:pPr>
+            <w:proofErr w:type="spellStart"/>
             <w:r>
               <w:rPr>
                 <w:rFonts w:eastAsia="Calibri" w:cs="Calibri"/>
@@ -7660,6 +7923,7 @@
               </w:rPr>
               <w:t>p</w:t>
             </w:r>
+            <w:proofErr w:type="spellEnd"/>
           </w:p>
         </w:tc>
         <w:tc>
@@ -7792,16 +8056,26 @@
           <w:szCs w:val="20"/>
           <w:lang w:val="en-GB"/>
         </w:rPr>
-        <w:t>: MSEP and PRESS</w:t>
-      </w:r>
+        <w:t xml:space="preserve">: MSEP and </w:t>
+      </w:r>
+      <w:proofErr w:type="spellStart"/>
       <w:r>
         <w:rPr>
           <w:sz w:val="20"/>
           <w:szCs w:val="20"/>
           <w:lang w:val="en-GB"/>
         </w:rPr>
+        <w:t>PRESS</w:t>
+      </w:r>
+      <w:r>
+        <w:rPr>
+          <w:sz w:val="20"/>
+          <w:szCs w:val="20"/>
+          <w:lang w:val="en-GB"/>
+        </w:rPr>
         <w:t>p</w:t>
       </w:r>
+      <w:proofErr w:type="spellEnd"/>
       <w:r>
         <w:rPr>
           <w:sz w:val="20"/>
@@ -7937,7 +8211,25 @@
           <w:szCs w:val="24"/>
           <w:lang w:val="en-GB"/>
         </w:rPr>
-        <w:t xml:space="preserve"> 108, 87 and 77 of the training data as outliers. Furthermore, a diagnostic plot can be made. Since the outliers are isolated, the diagnostic plot is made using the non-robust studentized residuals and Mahalanobis distance. It can be seen that observation 108 and observation 87 are detected as vertical </w:t>
+        <w:t xml:space="preserve"> 108, 87 and 77 of the training data as outliers. Furthermore, a diagnostic plot can be made. Since the outliers are isolated, the diagnostic plot is made using the non-robust studentized residuals and </w:t>
+      </w:r>
+      <w:proofErr w:type="spellStart"/>
+      <w:r>
+        <w:rPr>
+          <w:rFonts w:eastAsia="Calibri" w:cs="Calibri"/>
+          <w:szCs w:val="24"/>
+          <w:lang w:val="en-GB"/>
+        </w:rPr>
+        <w:t>Mahalanobis</w:t>
+      </w:r>
+      <w:proofErr w:type="spellEnd"/>
+      <w:r>
+        <w:rPr>
+          <w:rFonts w:eastAsia="Calibri" w:cs="Calibri"/>
+          <w:szCs w:val="24"/>
+          <w:lang w:val="en-GB"/>
+        </w:rPr>
+        <w:t xml:space="preserve"> distance. It can be seen that observation 108 and observation 87 are detected as vertical </w:t>
       </w:r>
       <w:r>
         <w:rPr>
@@ -8203,7 +8495,7 @@
               <w:szCs w:val="24"/>
               <w:lang w:val="en-GB"/>
             </w:rPr>
-            <m:t>Length = 3.082 - 0.472*Sex - 1.116*Canopy - 1.246*Shrub                  + 1.199*Shrub*Canopy</m:t>
+            <m:t>Length = 3.082 - 0.472*Sex - 1.116*Canopy - 1.246*Shrub+ 1.199*Shrub*Canopy</m:t>
           </m:r>
           <m:r>
             <w:rPr>

</xml_diff>